<commit_message>
Added user output, as well as actions with them (adding, deleting, editing). The logo has been added and the color of the application has been changed. Minor bugs have been fixed
</commit_message>
<xml_diff>
--- a/Templates/Invoice.docx
+++ b/Templates/Invoice.docx
@@ -33,7 +33,7 @@
     </w:p>
     <w:p>
       <w:r>
-        <w:t>Компания: «Поставки комплектующих для организаций»</w:t>
+        <w:t>Компания: «Поставки комплектующих»</w:t>
       </w:r>
     </w:p>
     <w:p>
@@ -51,7 +51,6 @@
         </w:rPr>
         <w:t>: ~</w:t>
       </w:r>
-      <w:proofErr w:type="spellStart"/>
       <w:r>
         <w:rPr>
           <w:lang w:val="en-US"/>
@@ -70,7 +69,6 @@
         </w:rPr>
         <w:t>Customer</w:t>
       </w:r>
-      <w:proofErr w:type="spellEnd"/>
       <w:r>
         <w:rPr>
           <w:lang w:val="en-US"/>
@@ -85,14 +83,12 @@
       <w:r>
         <w:t>: ~</w:t>
       </w:r>
-      <w:proofErr w:type="spellStart"/>
       <w:r>
         <w:rPr>
           <w:lang w:val="en-US"/>
         </w:rPr>
         <w:t>PhoneNum</w:t>
       </w:r>
-      <w:proofErr w:type="spellEnd"/>
       <w:r>
         <w:t>_</w:t>
       </w:r>
@@ -134,22 +130,57 @@
         <w:rPr>
           <w:lang w:val="en-US"/>
         </w:rPr>
+        <w:t>~Customer_Addres~</w:t>
+      </w:r>
+    </w:p>
+    <w:p>
+      <w:pPr>
+        <w:rPr>
+          <w:lang w:val="en-US"/>
+        </w:rPr>
+      </w:pPr>
+      <w:r>
+        <w:t>Дата</w:t>
+      </w:r>
+      <w:r>
+        <w:rPr>
+          <w:lang w:val="en-US"/>
+        </w:rPr>
+        <w:t xml:space="preserve"> </w:t>
+      </w:r>
+      <w:r>
+        <w:t>доставки</w:t>
+      </w:r>
+      <w:r>
+        <w:rPr>
+          <w:lang w:val="en-US"/>
+        </w:rPr>
+        <w:t>: ~</w:t>
+      </w:r>
+      <w:r>
+        <w:rPr>
+          <w:lang w:val="en-US"/>
+        </w:rPr>
+        <w:t>Delivery</w:t>
+      </w:r>
+      <w:r>
+        <w:rPr>
+          <w:lang w:val="en-US"/>
+        </w:rPr>
+        <w:t>_</w:t>
+      </w:r>
+      <w:r>
+        <w:rPr>
+          <w:lang w:val="en-US"/>
+        </w:rPr>
+        <w:t>Date</w:t>
+      </w:r>
+      <w:r>
+        <w:rPr>
+          <w:lang w:val="en-US"/>
+        </w:rPr>
         <w:t>~</w:t>
       </w:r>
-      <w:proofErr w:type="spellStart"/>
-      <w:r>
-        <w:rPr>
-          <w:lang w:val="en-US"/>
-        </w:rPr>
-        <w:t>Customer_Addres</w:t>
-      </w:r>
-      <w:proofErr w:type="spellEnd"/>
-      <w:r>
-        <w:rPr>
-          <w:lang w:val="en-US"/>
-        </w:rPr>
-        <w:t>~</w:t>
-      </w:r>
     </w:p>
     <w:p>
       <w:pPr>
@@ -158,75 +189,10 @@
         </w:rPr>
       </w:pPr>
       <w:r>
-        <w:t>Дата</w:t>
-      </w:r>
-      <w:r>
-        <w:rPr>
-          <w:lang w:val="en-US"/>
-        </w:rPr>
-        <w:t xml:space="preserve"> </w:t>
-      </w:r>
-      <w:r>
-        <w:t>доставки</w:t>
-      </w:r>
-      <w:r>
-        <w:rPr>
-          <w:lang w:val="en-US"/>
-        </w:rPr>
-        <w:t>: ~</w:t>
-      </w:r>
-      <w:proofErr w:type="spellStart"/>
-      <w:r>
-        <w:rPr>
-          <w:lang w:val="en-US"/>
-        </w:rPr>
-        <w:t>Delivery</w:t>
-      </w:r>
-      <w:r>
-        <w:rPr>
-          <w:lang w:val="en-US"/>
-        </w:rPr>
-        <w:t>_</w:t>
-      </w:r>
-      <w:r>
-        <w:rPr>
-          <w:lang w:val="en-US"/>
-        </w:rPr>
-        <w:t>Date</w:t>
-      </w:r>
-      <w:proofErr w:type="spellEnd"/>
-      <w:r>
-        <w:rPr>
-          <w:lang w:val="en-US"/>
-        </w:rPr>
-        <w:t>~</w:t>
-      </w:r>
-    </w:p>
-    <w:p>
-      <w:pPr>
-        <w:rPr>
-          <w:lang w:val="en-US"/>
-        </w:rPr>
-      </w:pPr>
-      <w:r>
-        <w:rPr>
-          <w:lang w:val="en-US"/>
-        </w:rPr>
-        <w:t>~</w:t>
-      </w:r>
-      <w:proofErr w:type="spellStart"/>
-      <w:r>
-        <w:rPr>
-          <w:lang w:val="en-US"/>
-        </w:rPr>
-        <w:t>Order_Table</w:t>
-      </w:r>
-      <w:proofErr w:type="spellEnd"/>
-      <w:r>
-        <w:rPr>
-          <w:lang w:val="en-US"/>
-        </w:rPr>
-        <w:t>~</w:t>
+        <w:rPr>
+          <w:lang w:val="en-US"/>
+        </w:rPr>
+        <w:t>~Order_Table~</w:t>
       </w:r>
     </w:p>
     <w:p>

</xml_diff>